<commit_message>
Added comment about x86/x64 cppunit.
</commit_message>
<xml_diff>
--- a/CodingExerciseNotes.docx
+++ b/CodingExerciseNotes.docx
@@ -41,10 +41,7 @@
         <w:pStyle w:val="Heading2"/>
       </w:pPr>
       <w:r>
-        <w:t>Implementation Facts/Decisions</w:t>
-      </w:r>
-      <w:r>
-        <w:t>/Assumptions</w:t>
+        <w:t>Implementation Facts/Decisions/Assumptions</w:t>
       </w:r>
     </w:p>
     <w:p>
@@ -448,96 +445,78 @@
         <w:rPr>
           <w:color w:val="FF0000"/>
         </w:rPr>
-        <w:t xml:space="preserve">, defining the </w:t>
-      </w:r>
-      <w:r>
-        <w:rPr>
-          <w:color w:val="FF0000"/>
-        </w:rPr>
-        <w:t>CPP_UNIT_HOME</w:t>
-      </w:r>
-      <w:r>
-        <w:rPr>
-          <w:color w:val="FF0000"/>
-        </w:rPr>
-        <w:t xml:space="preserve">  env var, adding this to linker props $(CPP_UNIT_HOME)\lib, adding </w:t>
-      </w:r>
-      <w:r>
-        <w:rPr>
-          <w:color w:val="FF0000"/>
-        </w:rPr>
-        <w:t>$(CPP_UNIT_HOME)\</w:t>
-      </w:r>
-      <w:r>
-        <w:rPr>
-          <w:color w:val="FF0000"/>
-        </w:rPr>
-        <w:t>include to compiler props</w:t>
-      </w:r>
-      <w:r>
-        <w:rPr>
-          <w:color w:val="FF0000"/>
-        </w:rPr>
-        <w:t xml:space="preserve">, having built the </w:t>
-      </w:r>
-      <w:proofErr w:type="spellStart"/>
-      <w:r>
-        <w:rPr>
-          <w:color w:val="FF0000"/>
-        </w:rPr>
-        <w:t>cppu</w:t>
-      </w:r>
-      <w:r>
-        <w:rPr>
-          <w:color w:val="FF0000"/>
-        </w:rPr>
-        <w:t>nit_dll</w:t>
-      </w:r>
-      <w:proofErr w:type="spellEnd"/>
-      <w:r>
-        <w:rPr>
-          <w:color w:val="FF0000"/>
-        </w:rPr>
-        <w:t xml:space="preserve"> project for both release and debug, ensuring that the release and debug versions of </w:t>
-      </w:r>
-      <w:r>
-        <w:rPr>
-          <w:color w:val="FF0000"/>
-        </w:rPr>
-        <w:t>cppunitd_dll.dll</w:t>
-      </w:r>
-      <w:r>
-        <w:rPr>
-          <w:color w:val="FF0000"/>
-        </w:rPr>
-        <w:t xml:space="preserve"> and </w:t>
-      </w:r>
-      <w:r>
-        <w:rPr>
-          <w:color w:val="FF0000"/>
-        </w:rPr>
-        <w:t>cppunitd_dll.</w:t>
-      </w:r>
-      <w:r>
-        <w:rPr>
-          <w:color w:val="FF0000"/>
-        </w:rPr>
-        <w:t xml:space="preserve">lib are in the </w:t>
-      </w:r>
-      <w:r>
-        <w:rPr>
-          <w:color w:val="FF0000"/>
-        </w:rPr>
-        <w:t>$(CPP_UNIT_HOME)\lib</w:t>
-      </w:r>
-      <w:r>
-        <w:rPr>
-          <w:color w:val="FF0000"/>
-        </w:rPr>
-        <w:t xml:space="preserve"> directory.</w:t>
+        <w:t xml:space="preserve"> to the correct x86/x64</w:t>
       </w:r>
       <w:bookmarkStart w:id="0" w:name="_GoBack"/>
       <w:bookmarkEnd w:id="0"/>
+      <w:r>
+        <w:rPr>
+          <w:color w:val="FF0000"/>
+        </w:rPr>
+        <w:t>, defining the CPP_UNIT_HOME  env var, adding this to linker props $(CPP_UNIT_HOME)\lib, adding $(CPP_UNIT_HOME)\include to compiler props</w:t>
+      </w:r>
+      <w:r>
+        <w:rPr>
+          <w:color w:val="FF0000"/>
+        </w:rPr>
+        <w:t xml:space="preserve">, having built the </w:t>
+      </w:r>
+      <w:proofErr w:type="spellStart"/>
+      <w:r>
+        <w:rPr>
+          <w:color w:val="FF0000"/>
+        </w:rPr>
+        <w:t>cppu</w:t>
+      </w:r>
+      <w:r>
+        <w:rPr>
+          <w:color w:val="FF0000"/>
+        </w:rPr>
+        <w:t>nit_dll</w:t>
+      </w:r>
+      <w:proofErr w:type="spellEnd"/>
+      <w:r>
+        <w:rPr>
+          <w:color w:val="FF0000"/>
+        </w:rPr>
+        <w:t xml:space="preserve"> project for both release and debug, ensuring that the release and debug versions of </w:t>
+      </w:r>
+      <w:r>
+        <w:rPr>
+          <w:color w:val="FF0000"/>
+        </w:rPr>
+        <w:t>cppunitd_dll.dll</w:t>
+      </w:r>
+      <w:r>
+        <w:rPr>
+          <w:color w:val="FF0000"/>
+        </w:rPr>
+        <w:t xml:space="preserve"> and </w:t>
+      </w:r>
+      <w:r>
+        <w:rPr>
+          <w:color w:val="FF0000"/>
+        </w:rPr>
+        <w:t>cppunitd_dll.</w:t>
+      </w:r>
+      <w:r>
+        <w:rPr>
+          <w:color w:val="FF0000"/>
+        </w:rPr>
+        <w:t xml:space="preserve">lib are in the </w:t>
+      </w:r>
+      <w:r>
+        <w:rPr>
+          <w:color w:val="FF0000"/>
+        </w:rPr>
+        <w:t>$(CPP_UNIT_HOME)\lib</w:t>
+      </w:r>
+      <w:r>
+        <w:rPr>
+          <w:color w:val="FF0000"/>
+        </w:rPr>
+        <w:t xml:space="preserve"> directory.</w:t>
+      </w:r>
     </w:p>
     <w:p>
       <w:pPr>

</xml_diff>

<commit_message>
Changed task from launching Notepad.exe to copying a text file to ease unit testing.
</commit_message>
<xml_diff>
--- a/CodingExerciseNotes.docx
+++ b/CodingExerciseNotes.docx
@@ -220,239 +220,315 @@
       <w:r>
         <w:t>, that’s all coming from my templates. I don’t have to think about syntax and I certainly don’t type out every line of code. Enter a few characters, hit the space bar, and voila, there’s my file, statement, etc.</w:t>
       </w:r>
-    </w:p>
-    <w:p>
-      <w:pPr>
-        <w:pStyle w:val="ListParagraph"/>
-        <w:numPr>
-          <w:ilvl w:val="0"/>
-          <w:numId w:val="9"/>
-        </w:numPr>
-      </w:pPr>
-      <w:r>
-        <w:t xml:space="preserve">I chose to use TCHAR even though current MSDN reading says to always use </w:t>
-      </w:r>
-      <w:proofErr w:type="spellStart"/>
-      <w:r>
-        <w:t>widechar</w:t>
-      </w:r>
-      <w:proofErr w:type="spellEnd"/>
-      <w:r>
-        <w:t xml:space="preserve">. But my templates all use TCHAR. So rather than worry about it, I just continued to use TCHAR. Of course, for production code, I’d use whatever standards </w:t>
-      </w:r>
-      <w:proofErr w:type="spellStart"/>
-      <w:r>
-        <w:t>Cofense</w:t>
-      </w:r>
-      <w:proofErr w:type="spellEnd"/>
-      <w:r>
-        <w:t xml:space="preserve"> has in place.</w:t>
-      </w:r>
-    </w:p>
-    <w:p>
-      <w:pPr>
-        <w:pStyle w:val="ListParagraph"/>
-        <w:numPr>
-          <w:ilvl w:val="0"/>
-          <w:numId w:val="9"/>
-        </w:numPr>
-      </w:pPr>
-      <w:r>
-        <w:t>I didn’t spend any time worrying about extensive use of namespaces. I just used the same namespace for all classes.</w:t>
-      </w:r>
-    </w:p>
-    <w:p>
-      <w:pPr>
-        <w:pStyle w:val="ListParagraph"/>
-        <w:numPr>
-          <w:ilvl w:val="0"/>
-          <w:numId w:val="9"/>
-        </w:numPr>
-        <w:rPr>
-          <w:strike/>
-        </w:rPr>
-      </w:pPr>
-      <w:r>
-        <w:rPr>
-          <w:strike/>
-        </w:rPr>
-        <w:t xml:space="preserve">I’m bouncing between integer sizes of </w:t>
-      </w:r>
-      <w:proofErr w:type="spellStart"/>
-      <w:r>
-        <w:rPr>
-          <w:strike/>
-        </w:rPr>
-        <w:t>size_t</w:t>
-      </w:r>
-      <w:proofErr w:type="spellEnd"/>
-      <w:r>
-        <w:rPr>
-          <w:strike/>
-        </w:rPr>
-        <w:t xml:space="preserve"> and unsigned long. They are NOT the same size. It would have been cleaner to just stick with unsigned long. But most of the STL classes/methods use </w:t>
-      </w:r>
-      <w:proofErr w:type="spellStart"/>
-      <w:r>
-        <w:rPr>
-          <w:strike/>
-        </w:rPr>
-        <w:t>size_t</w:t>
-      </w:r>
-      <w:proofErr w:type="spellEnd"/>
-      <w:r>
-        <w:rPr>
-          <w:strike/>
-        </w:rPr>
-        <w:t xml:space="preserve">. That’s where my use of </w:t>
-      </w:r>
-      <w:proofErr w:type="spellStart"/>
-      <w:r>
-        <w:rPr>
-          <w:strike/>
-        </w:rPr>
-        <w:t>size_t</w:t>
-      </w:r>
-      <w:proofErr w:type="spellEnd"/>
-      <w:r>
-        <w:rPr>
-          <w:strike/>
-        </w:rPr>
-        <w:t xml:space="preserve"> came from. I attempted to be careful when manipulating them but obviously this is an area for bugs.</w:t>
-      </w:r>
-    </w:p>
-    <w:p>
-      <w:pPr>
-        <w:pStyle w:val="ListParagraph"/>
-        <w:numPr>
-          <w:ilvl w:val="0"/>
-          <w:numId w:val="9"/>
-        </w:numPr>
-      </w:pPr>
-      <w:r>
-        <w:t xml:space="preserve">Note that, in general, I prefer functions to return error codes. It’s easy to extend the range of info they return simply by defining more error codes. But, at the same time, I’m inclined to write my functions first using a bool return value to indicate success/failure; it’s easier initially compared to defining return codes. I then refactor as needed if I later determine that a function needs to return more than two possible values. </w:t>
-      </w:r>
-    </w:p>
-    <w:p>
-      <w:pPr>
-        <w:pStyle w:val="ListParagraph"/>
-        <w:numPr>
-          <w:ilvl w:val="0"/>
-          <w:numId w:val="9"/>
-        </w:numPr>
-      </w:pPr>
-      <w:r>
-        <w:t xml:space="preserve">I am an advocate of using </w:t>
-      </w:r>
-      <w:proofErr w:type="spellStart"/>
-      <w:r>
-        <w:t>goto’s</w:t>
-      </w:r>
-      <w:proofErr w:type="spellEnd"/>
-      <w:r>
-        <w:t xml:space="preserve"> within a single function for the sole purpose of avoiding deeply-nested IFs. My </w:t>
-      </w:r>
-      <w:proofErr w:type="spellStart"/>
-      <w:r>
-        <w:t>goto’s</w:t>
-      </w:r>
-      <w:proofErr w:type="spellEnd"/>
-      <w:r>
-        <w:t xml:space="preserve"> </w:t>
-      </w:r>
-      <w:r>
-        <w:rPr>
-          <w:i/>
-        </w:rPr>
-        <w:t>only</w:t>
-      </w:r>
-      <w:r>
-        <w:t xml:space="preserve"> drop down; no weird cases of jumping all over the place.</w:t>
-      </w:r>
-    </w:p>
-    <w:p>
-      <w:pPr>
-        <w:pStyle w:val="Heading2"/>
-      </w:pPr>
-      <w:r>
-        <w:t>Running the code</w:t>
-      </w:r>
-    </w:p>
-    <w:p>
-      <w:pPr>
-        <w:pStyle w:val="ListParagraph"/>
-        <w:numPr>
-          <w:ilvl w:val="0"/>
-          <w:numId w:val="10"/>
-        </w:numPr>
-      </w:pPr>
-      <w:r>
-        <w:t>Unzip the source code.</w:t>
-      </w:r>
-    </w:p>
-    <w:p>
-      <w:pPr>
-        <w:pStyle w:val="ListParagraph"/>
-        <w:numPr>
-          <w:ilvl w:val="0"/>
-          <w:numId w:val="10"/>
-        </w:numPr>
-      </w:pPr>
-      <w:r>
-        <w:t xml:space="preserve">Build it using </w:t>
-      </w:r>
-      <w:proofErr w:type="spellStart"/>
-      <w:r>
-        <w:t>VStudio</w:t>
-      </w:r>
-      <w:proofErr w:type="spellEnd"/>
-      <w:r>
-        <w:t xml:space="preserve"> 2015 </w:t>
-      </w:r>
-      <w:r>
-        <w:t>U</w:t>
-      </w:r>
-      <w:r>
-        <w:t>pdate 3.</w:t>
-      </w:r>
-    </w:p>
-    <w:p>
-      <w:pPr>
-        <w:pStyle w:val="ListParagraph"/>
-        <w:numPr>
-          <w:ilvl w:val="1"/>
-          <w:numId w:val="10"/>
-        </w:numPr>
-        <w:rPr>
-          <w:color w:val="FF0000"/>
-        </w:rPr>
-      </w:pPr>
-      <w:r>
-        <w:rPr>
-          <w:color w:val="FF0000"/>
-        </w:rPr>
-        <w:t xml:space="preserve">TODO – Specify having built </w:t>
-      </w:r>
-      <w:proofErr w:type="spellStart"/>
-      <w:r>
-        <w:rPr>
-          <w:color w:val="FF0000"/>
-        </w:rPr>
-        <w:t>cpputest</w:t>
-      </w:r>
-      <w:proofErr w:type="spellEnd"/>
-      <w:r>
-        <w:rPr>
-          <w:color w:val="FF0000"/>
-        </w:rPr>
-        <w:t xml:space="preserve"> to the correct x86/x64</w:t>
-      </w:r>
       <w:bookmarkStart w:id="0" w:name="_GoBack"/>
       <w:bookmarkEnd w:id="0"/>
-      <w:r>
+    </w:p>
+    <w:p>
+      <w:pPr>
+        <w:pStyle w:val="ListParagraph"/>
+        <w:numPr>
+          <w:ilvl w:val="0"/>
+          <w:numId w:val="9"/>
+        </w:numPr>
+      </w:pPr>
+      <w:r>
+        <w:t xml:space="preserve">I chose to use TCHAR even though current MSDN reading says to always use </w:t>
+      </w:r>
+      <w:proofErr w:type="spellStart"/>
+      <w:r>
+        <w:t>widechar</w:t>
+      </w:r>
+      <w:proofErr w:type="spellEnd"/>
+      <w:r>
+        <w:t xml:space="preserve">. But my templates all use TCHAR. So rather than worry about it, I just continued to use TCHAR. Of course, for production code, I’d use whatever standards </w:t>
+      </w:r>
+      <w:proofErr w:type="spellStart"/>
+      <w:r>
+        <w:t>Cofense</w:t>
+      </w:r>
+      <w:proofErr w:type="spellEnd"/>
+      <w:r>
+        <w:t xml:space="preserve"> has in place.</w:t>
+      </w:r>
+    </w:p>
+    <w:p>
+      <w:pPr>
+        <w:pStyle w:val="ListParagraph"/>
+        <w:numPr>
+          <w:ilvl w:val="0"/>
+          <w:numId w:val="9"/>
+        </w:numPr>
+      </w:pPr>
+      <w:r>
+        <w:t>I didn’t spend any time worrying about extensive use of namespaces. I just used the same namespace for all classes.</w:t>
+      </w:r>
+    </w:p>
+    <w:p>
+      <w:pPr>
+        <w:pStyle w:val="ListParagraph"/>
+        <w:numPr>
+          <w:ilvl w:val="0"/>
+          <w:numId w:val="9"/>
+        </w:numPr>
+        <w:rPr>
+          <w:strike/>
+        </w:rPr>
+      </w:pPr>
+      <w:r>
+        <w:rPr>
+          <w:strike/>
+        </w:rPr>
+        <w:t xml:space="preserve">I’m bouncing between integer sizes of </w:t>
+      </w:r>
+      <w:proofErr w:type="spellStart"/>
+      <w:r>
+        <w:rPr>
+          <w:strike/>
+        </w:rPr>
+        <w:t>size_t</w:t>
+      </w:r>
+      <w:proofErr w:type="spellEnd"/>
+      <w:r>
+        <w:rPr>
+          <w:strike/>
+        </w:rPr>
+        <w:t xml:space="preserve"> and unsigned long. They are NOT the same size. It would have been cleaner to just stick with unsigned long. But most of the STL classes/methods use </w:t>
+      </w:r>
+      <w:proofErr w:type="spellStart"/>
+      <w:r>
+        <w:rPr>
+          <w:strike/>
+        </w:rPr>
+        <w:t>size_t</w:t>
+      </w:r>
+      <w:proofErr w:type="spellEnd"/>
+      <w:r>
+        <w:rPr>
+          <w:strike/>
+        </w:rPr>
+        <w:t xml:space="preserve">. That’s where my use of </w:t>
+      </w:r>
+      <w:proofErr w:type="spellStart"/>
+      <w:r>
+        <w:rPr>
+          <w:strike/>
+        </w:rPr>
+        <w:t>size_t</w:t>
+      </w:r>
+      <w:proofErr w:type="spellEnd"/>
+      <w:r>
+        <w:rPr>
+          <w:strike/>
+        </w:rPr>
+        <w:t xml:space="preserve"> came from. I attempted to be careful when manipulating them but obviously this is an area for bugs.</w:t>
+      </w:r>
+    </w:p>
+    <w:p>
+      <w:pPr>
+        <w:pStyle w:val="ListParagraph"/>
+        <w:numPr>
+          <w:ilvl w:val="0"/>
+          <w:numId w:val="9"/>
+        </w:numPr>
+      </w:pPr>
+      <w:r>
+        <w:t xml:space="preserve">Note that, in general, I prefer functions to return error codes. It’s easy to extend the range of info they return simply by defining more error codes. But, at the same time, I’m inclined to write my functions first using a bool return value to indicate success/failure; it’s easier initially compared to defining return codes. I then refactor as needed if I later determine that a function needs to return more than two possible values. </w:t>
+      </w:r>
+    </w:p>
+    <w:p>
+      <w:pPr>
+        <w:pStyle w:val="ListParagraph"/>
+        <w:numPr>
+          <w:ilvl w:val="0"/>
+          <w:numId w:val="9"/>
+        </w:numPr>
+      </w:pPr>
+      <w:r>
+        <w:t xml:space="preserve">I am an advocate of using </w:t>
+      </w:r>
+      <w:proofErr w:type="spellStart"/>
+      <w:r>
+        <w:t>goto’s</w:t>
+      </w:r>
+      <w:proofErr w:type="spellEnd"/>
+      <w:r>
+        <w:t xml:space="preserve"> within a single function for the sole purpose of avoiding deeply-nested IFs. My </w:t>
+      </w:r>
+      <w:proofErr w:type="spellStart"/>
+      <w:r>
+        <w:t>goto’s</w:t>
+      </w:r>
+      <w:proofErr w:type="spellEnd"/>
+      <w:r>
+        <w:t xml:space="preserve"> </w:t>
+      </w:r>
+      <w:r>
+        <w:rPr>
+          <w:i/>
+        </w:rPr>
+        <w:t>only</w:t>
+      </w:r>
+      <w:r>
+        <w:t xml:space="preserve"> drop down; no weird cases of jumping all over the place.</w:t>
+      </w:r>
+    </w:p>
+    <w:p>
+      <w:pPr>
+        <w:pStyle w:val="ListParagraph"/>
+        <w:numPr>
+          <w:ilvl w:val="0"/>
+          <w:numId w:val="9"/>
+        </w:numPr>
         <w:rPr>
           <w:color w:val="FF0000"/>
         </w:rPr>
+      </w:pPr>
+      <w:r>
+        <w:rPr>
+          <w:color w:val="FF0000"/>
+        </w:rPr>
+        <w:t>TODO – Add comment about</w:t>
+      </w:r>
+      <w:r>
+        <w:rPr>
+          <w:color w:val="FF0000"/>
+        </w:rPr>
+        <w:t xml:space="preserve"> I started out with a task that launched notepad.exe. And then wrote code </w:t>
+      </w:r>
+      <w:proofErr w:type="spellStart"/>
+      <w:r>
+        <w:rPr>
+          <w:color w:val="FF0000"/>
+        </w:rPr>
+        <w:t>enum’ing</w:t>
+      </w:r>
+      <w:proofErr w:type="spellEnd"/>
+      <w:r>
+        <w:rPr>
+          <w:color w:val="FF0000"/>
+        </w:rPr>
+        <w:t xml:space="preserve"> processes and checking for the new notepad.exe instance. But my </w:t>
+      </w:r>
+      <w:proofErr w:type="spellStart"/>
+      <w:r>
+        <w:rPr>
+          <w:color w:val="FF0000"/>
+        </w:rPr>
+        <w:t>cppuunit</w:t>
+      </w:r>
+      <w:proofErr w:type="spellEnd"/>
+      <w:r>
+        <w:rPr>
+          <w:color w:val="FF0000"/>
+        </w:rPr>
+        <w:t xml:space="preserve"> didn’t have an x64 build option with was needed for my unit tests to be able to look for pre-running instances of notepad on my system. </w:t>
+      </w:r>
+      <w:proofErr w:type="gramStart"/>
+      <w:r>
+        <w:rPr>
+          <w:color w:val="FF0000"/>
+        </w:rPr>
+        <w:t>So</w:t>
+      </w:r>
+      <w:proofErr w:type="gramEnd"/>
+      <w:r>
+        <w:rPr>
+          <w:color w:val="FF0000"/>
+        </w:rPr>
+        <w:t xml:space="preserve"> I changed the task to execute a batch file which does a simple file copy which would be easy to test for.</w:t>
+      </w:r>
+    </w:p>
+    <w:p>
+      <w:pPr>
+        <w:pStyle w:val="ListParagraph"/>
+        <w:numPr>
+          <w:ilvl w:val="0"/>
+          <w:numId w:val="9"/>
+        </w:numPr>
+      </w:pPr>
+    </w:p>
+    <w:p>
+      <w:pPr>
+        <w:pStyle w:val="Heading2"/>
+      </w:pPr>
+      <w:r>
+        <w:t>Running the code</w:t>
+      </w:r>
+    </w:p>
+    <w:p>
+      <w:pPr>
+        <w:pStyle w:val="ListParagraph"/>
+        <w:numPr>
+          <w:ilvl w:val="0"/>
+          <w:numId w:val="10"/>
+        </w:numPr>
+      </w:pPr>
+      <w:r>
+        <w:t>Unzip the source code.</w:t>
+      </w:r>
+    </w:p>
+    <w:p>
+      <w:pPr>
+        <w:pStyle w:val="ListParagraph"/>
+        <w:numPr>
+          <w:ilvl w:val="0"/>
+          <w:numId w:val="10"/>
+        </w:numPr>
+      </w:pPr>
+      <w:r>
+        <w:t xml:space="preserve">Build it using </w:t>
+      </w:r>
+      <w:proofErr w:type="spellStart"/>
+      <w:r>
+        <w:t>VStudio</w:t>
+      </w:r>
+      <w:proofErr w:type="spellEnd"/>
+      <w:r>
+        <w:t xml:space="preserve"> 2015 </w:t>
+      </w:r>
+      <w:r>
+        <w:t>U</w:t>
+      </w:r>
+      <w:r>
+        <w:t>pdate 3.</w:t>
+      </w:r>
+    </w:p>
+    <w:p>
+      <w:pPr>
+        <w:pStyle w:val="ListParagraph"/>
+        <w:numPr>
+          <w:ilvl w:val="1"/>
+          <w:numId w:val="10"/>
+        </w:numPr>
+        <w:rPr>
+          <w:color w:val="FF0000"/>
+        </w:rPr>
+      </w:pPr>
+      <w:r>
+        <w:rPr>
+          <w:color w:val="FF0000"/>
+        </w:rPr>
+        <w:lastRenderedPageBreak/>
+        <w:t xml:space="preserve">TODO – Specify having built </w:t>
+      </w:r>
+      <w:proofErr w:type="spellStart"/>
+      <w:r>
+        <w:rPr>
+          <w:color w:val="FF0000"/>
+        </w:rPr>
+        <w:t>cpputest</w:t>
+      </w:r>
+      <w:proofErr w:type="spellEnd"/>
+      <w:r>
+        <w:rPr>
+          <w:color w:val="FF0000"/>
+        </w:rPr>
+        <w:t xml:space="preserve"> to the correct x86/x64</w:t>
+      </w:r>
+      <w:r>
+        <w:rPr>
+          <w:color w:val="FF0000"/>
+        </w:rPr>
         <w:t>, defining the CPP_UNIT_HOME  env var, adding this to linker props $(CPP_UNIT_HOME)\lib, adding $(CPP_UNIT_HOME)\include to compiler props</w:t>
       </w:r>
       <w:r>
@@ -548,7 +624,6 @@
         <w:rPr>
           <w:color w:val="FF0000"/>
         </w:rPr>
-        <w:lastRenderedPageBreak/>
         <w:t>TODO – Tell how to do this.</w:t>
       </w:r>
     </w:p>
@@ -1015,6 +1090,7 @@
         <w:rPr>
           <w:strike/>
         </w:rPr>
+        <w:lastRenderedPageBreak/>
         <w:t xml:space="preserve">Make note to run </w:t>
       </w:r>
       <w:proofErr w:type="spellStart"/>
@@ -1107,487 +1183,535 @@
         <w:rPr>
           <w:strike/>
         </w:rPr>
+        <w:t xml:space="preserve">Note that, in general, I prefer functions to return error codes. It’s easy to extend the range of info they return simply by defining more error codes. But, at the same time, I’m inclined to write my functions first using a bool return value to indicate success/failure; it’s easier initially compared to defining return codes. I then refactor as needed if I determine that a function needs to return more than two possible values. </w:t>
+      </w:r>
+    </w:p>
+    <w:p>
+      <w:pPr>
+        <w:pStyle w:val="ListParagraph"/>
+        <w:numPr>
+          <w:ilvl w:val="0"/>
+          <w:numId w:val="6"/>
+        </w:numPr>
+        <w:rPr>
+          <w:strike/>
+        </w:rPr>
+      </w:pPr>
+      <w:r>
+        <w:rPr>
+          <w:strike/>
+        </w:rPr>
+        <w:t>This exercise is made up of two short-lived processes. One of the benefits of using short-lived processes to do tasks is that memory cleanup is not critical – it will all get recovered when the process dies.</w:t>
+      </w:r>
+    </w:p>
+    <w:p>
+      <w:pPr>
+        <w:pStyle w:val="ListParagraph"/>
+        <w:numPr>
+          <w:ilvl w:val="0"/>
+          <w:numId w:val="6"/>
+        </w:numPr>
+        <w:rPr>
+          <w:strike/>
+        </w:rPr>
+      </w:pPr>
+      <w:r>
+        <w:rPr>
+          <w:strike/>
+        </w:rPr>
+        <w:t>From inspecting the results, it appears that the consumer is not processing the sentences in the exact same order as the producer is writing them. This was not a constraint in the coding exercise instructions.</w:t>
+      </w:r>
+    </w:p>
+    <w:p>
+      <w:pPr>
+        <w:pStyle w:val="ListParagraph"/>
+        <w:numPr>
+          <w:ilvl w:val="1"/>
+          <w:numId w:val="6"/>
+        </w:numPr>
+        <w:rPr>
+          <w:strike/>
+        </w:rPr>
+      </w:pPr>
+      <w:r>
+        <w:rPr>
+          <w:strike/>
+        </w:rPr>
+        <w:t>However, it does look like all the produced sentences do get processed. You can verify this by not passing a substring on the consumer command line.</w:t>
+      </w:r>
+    </w:p>
+    <w:p>
+      <w:pPr>
+        <w:pStyle w:val="ListParagraph"/>
+        <w:numPr>
+          <w:ilvl w:val="0"/>
+          <w:numId w:val="6"/>
+        </w:numPr>
+        <w:rPr>
+          <w:strike/>
+        </w:rPr>
+      </w:pPr>
+      <w:r>
+        <w:rPr>
+          <w:strike/>
+        </w:rPr>
+        <w:t>Note that I implemented the consumer to process every sentence if no substring is passed on the command line.</w:t>
+      </w:r>
+    </w:p>
+    <w:p>
+      <w:pPr>
+        <w:pStyle w:val="ListParagraph"/>
+        <w:numPr>
+          <w:ilvl w:val="0"/>
+          <w:numId w:val="6"/>
+        </w:numPr>
+        <w:rPr>
+          <w:strike/>
+        </w:rPr>
+      </w:pPr>
+      <w:r>
+        <w:rPr>
+          <w:strike/>
+        </w:rPr>
+        <w:t>For this coding exercise, I have not included any additional info (e.g. version info) in a buffer header.</w:t>
+      </w:r>
+    </w:p>
+    <w:p>
+      <w:pPr>
+        <w:pStyle w:val="Heading1"/>
+      </w:pPr>
+      <w:r>
+        <w:t>TODOs</w:t>
+      </w:r>
+    </w:p>
+    <w:p>
+      <w:pPr>
+        <w:pStyle w:val="ListParagraph"/>
+        <w:numPr>
+          <w:ilvl w:val="0"/>
+          <w:numId w:val="7"/>
+        </w:numPr>
+        <w:rPr>
+          <w:strike/>
+        </w:rPr>
+      </w:pPr>
+      <w:r>
+        <w:rPr>
+          <w:strike/>
+        </w:rPr>
+        <w:t>Consider dropping debug logging. CM said that was ok. I can leave TODOs where I’d do the logging.</w:t>
+      </w:r>
+    </w:p>
+    <w:p>
+      <w:pPr>
+        <w:pStyle w:val="ListParagraph"/>
+        <w:numPr>
+          <w:ilvl w:val="0"/>
+          <w:numId w:val="7"/>
+        </w:numPr>
+        <w:rPr>
+          <w:strike/>
+        </w:rPr>
+      </w:pPr>
+      <w:r>
+        <w:rPr>
+          <w:strike/>
+        </w:rPr>
+        <w:t xml:space="preserve">Per CM, I’m using only </w:t>
+      </w:r>
+      <w:proofErr w:type="spellStart"/>
+      <w:r>
+        <w:rPr>
+          <w:strike/>
+        </w:rPr>
+        <w:t>ansi</w:t>
+      </w:r>
+      <w:proofErr w:type="spellEnd"/>
+      <w:r>
+        <w:rPr>
+          <w:strike/>
+        </w:rPr>
+        <w:t xml:space="preserve"> strings.</w:t>
+      </w:r>
+    </w:p>
+    <w:p>
+      <w:pPr>
+        <w:pStyle w:val="ListParagraph"/>
+        <w:numPr>
+          <w:ilvl w:val="1"/>
+          <w:numId w:val="7"/>
+        </w:numPr>
+        <w:rPr>
+          <w:strike/>
+        </w:rPr>
+      </w:pPr>
+      <w:r>
+        <w:rPr>
+          <w:strike/>
+        </w:rPr>
+        <w:t xml:space="preserve">TODO – I </w:t>
+      </w:r>
+      <w:proofErr w:type="spellStart"/>
+      <w:r>
+        <w:rPr>
+          <w:strike/>
+        </w:rPr>
+        <w:t>undef’ed</w:t>
+      </w:r>
+      <w:proofErr w:type="spellEnd"/>
+      <w:r>
+        <w:rPr>
+          <w:strike/>
+        </w:rPr>
+        <w:t xml:space="preserve"> UNICODE and _UNICODE only to work with </w:t>
+      </w:r>
+      <w:proofErr w:type="spellStart"/>
+      <w:r>
+        <w:rPr>
+          <w:strike/>
+        </w:rPr>
+        <w:t>spdlog</w:t>
+      </w:r>
+      <w:proofErr w:type="spellEnd"/>
+      <w:r>
+        <w:rPr>
+          <w:strike/>
+        </w:rPr>
+        <w:t xml:space="preserve">. Since I’ve removed logging, I can remove those </w:t>
+      </w:r>
+      <w:proofErr w:type="spellStart"/>
+      <w:r>
+        <w:rPr>
+          <w:strike/>
+        </w:rPr>
+        <w:t>undef’s</w:t>
+      </w:r>
+      <w:proofErr w:type="spellEnd"/>
+      <w:r>
+        <w:rPr>
+          <w:strike/>
+        </w:rPr>
+        <w:t xml:space="preserve"> and just use </w:t>
+      </w:r>
+      <w:proofErr w:type="spellStart"/>
+      <w:r>
+        <w:rPr>
+          <w:strike/>
+        </w:rPr>
+        <w:t>tchar</w:t>
+      </w:r>
+      <w:proofErr w:type="spellEnd"/>
+      <w:r>
+        <w:rPr>
+          <w:strike/>
+        </w:rPr>
+        <w:t>.</w:t>
+      </w:r>
+    </w:p>
+    <w:p>
+      <w:pPr>
+        <w:pStyle w:val="ListParagraph"/>
+        <w:numPr>
+          <w:ilvl w:val="0"/>
+          <w:numId w:val="7"/>
+        </w:numPr>
+        <w:rPr>
+          <w:strike/>
+        </w:rPr>
+      </w:pPr>
+      <w:r>
+        <w:rPr>
+          <w:strike/>
+        </w:rPr>
+        <w:t xml:space="preserve">Add </w:t>
+      </w:r>
+      <w:proofErr w:type="gramStart"/>
+      <w:r>
+        <w:rPr>
+          <w:strike/>
+        </w:rPr>
+        <w:t xml:space="preserve">log( </w:t>
+      </w:r>
+      <w:proofErr w:type="spellStart"/>
+      <w:r>
+        <w:rPr>
+          <w:strike/>
+        </w:rPr>
+        <w:t>varargs</w:t>
+      </w:r>
+      <w:proofErr w:type="spellEnd"/>
+      <w:proofErr w:type="gramEnd"/>
+      <w:r>
+        <w:rPr>
+          <w:strike/>
+        </w:rPr>
+        <w:t>) function to encapsulate all the COUT and log TODO lines.</w:t>
+      </w:r>
+    </w:p>
+    <w:p>
+      <w:pPr>
+        <w:pStyle w:val="ListParagraph"/>
+        <w:numPr>
+          <w:ilvl w:val="0"/>
+          <w:numId w:val="7"/>
+        </w:numPr>
+        <w:rPr>
+          <w:strike/>
+        </w:rPr>
+      </w:pPr>
+      <w:r>
+        <w:rPr>
+          <w:strike/>
+        </w:rPr>
+        <w:t>Use const in the various places to make the code more robust!!</w:t>
+      </w:r>
+    </w:p>
+    <w:p>
+      <w:pPr>
+        <w:pStyle w:val="Heading1"/>
+      </w:pPr>
+      <w:r>
+        <w:t>Questions</w:t>
+      </w:r>
+    </w:p>
+    <w:p>
+      <w:pPr>
+        <w:pStyle w:val="ListParagraph"/>
+        <w:numPr>
+          <w:ilvl w:val="0"/>
+          <w:numId w:val="2"/>
+        </w:numPr>
+      </w:pPr>
+      <w:r>
+        <w:t xml:space="preserve">Can we assume </w:t>
+      </w:r>
+      <w:proofErr w:type="spellStart"/>
+      <w:r>
+        <w:t>ansi</w:t>
+      </w:r>
+      <w:proofErr w:type="spellEnd"/>
+      <w:r>
+        <w:t xml:space="preserve"> strings? </w:t>
+      </w:r>
+      <w:proofErr w:type="spellStart"/>
+      <w:r>
+        <w:t>Widechar</w:t>
+      </w:r>
+      <w:proofErr w:type="spellEnd"/>
+      <w:r>
+        <w:t xml:space="preserve">? </w:t>
+      </w:r>
+      <w:r>
+        <w:tab/>
+      </w:r>
+    </w:p>
+    <w:p>
+      <w:pPr>
+        <w:pStyle w:val="ListParagraph"/>
+        <w:numPr>
+          <w:ilvl w:val="1"/>
+          <w:numId w:val="2"/>
+        </w:numPr>
+      </w:pPr>
+      <w:r>
+        <w:rPr>
+          <w:rFonts w:eastAsia="Times New Roman"/>
+        </w:rPr>
+        <w:t>[CM] ANSI would be fine.</w:t>
+      </w:r>
+    </w:p>
+    <w:p>
+      <w:pPr>
+        <w:pStyle w:val="ListParagraph"/>
+        <w:numPr>
+          <w:ilvl w:val="0"/>
+          <w:numId w:val="2"/>
+        </w:numPr>
+        <w:spacing w:line="252" w:lineRule="auto"/>
+        <w:rPr>
+          <w:rFonts w:eastAsia="Times New Roman"/>
+        </w:rPr>
+      </w:pPr>
+      <w:r>
+        <w:rPr>
+          <w:rFonts w:eastAsia="Times New Roman"/>
+        </w:rPr>
+        <w:t>Can we assume that we write the strings as we get them from input? Or are you expecting optimizations like sorting the sentences by length, then creating batches by aggregating as many sentences as will fit in one buffer? I wonder if the batching throughput performance would outweigh the sorting and aggregation costs.</w:t>
+      </w:r>
+    </w:p>
+    <w:p>
+      <w:pPr>
+        <w:pStyle w:val="ListParagraph"/>
+        <w:numPr>
+          <w:ilvl w:val="1"/>
+          <w:numId w:val="2"/>
+        </w:numPr>
+      </w:pPr>
+      <w:r>
+        <w:rPr>
+          <w:rFonts w:eastAsia="Times New Roman"/>
+        </w:rPr>
+        <w:t>NOTE - This question applies whether I end up reading all the sentences from the input file in one read or implement some sort of “size-limited batch read” to protect against an input file that is WAY HUGE.</w:t>
+      </w:r>
+    </w:p>
+    <w:p>
+      <w:pPr>
+        <w:pStyle w:val="ListParagraph"/>
+        <w:numPr>
+          <w:ilvl w:val="1"/>
+          <w:numId w:val="2"/>
+        </w:numPr>
+        <w:rPr>
+          <w:rFonts w:eastAsia="Times New Roman"/>
+        </w:rPr>
+      </w:pPr>
+      <w:r>
+        <w:rPr>
+          <w:rFonts w:eastAsia="Times New Roman"/>
+        </w:rPr>
+        <w:t xml:space="preserve">[CM] </w:t>
+      </w:r>
+      <w:r>
+        <w:rPr>
+          <w:rFonts w:eastAsia="Times New Roman"/>
+        </w:rPr>
+        <w:t xml:space="preserve">We'd like to have the solution scale to arbitrary input file sizes, so doing one read plus a sort is likely to hit resource constraints. On the other </w:t>
+      </w:r>
+      <w:proofErr w:type="gramStart"/>
+      <w:r>
+        <w:rPr>
+          <w:rFonts w:eastAsia="Times New Roman"/>
+        </w:rPr>
+        <w:t>hand</w:t>
+      </w:r>
+      <w:proofErr w:type="gramEnd"/>
+      <w:r>
+        <w:rPr>
+          <w:rFonts w:eastAsia="Times New Roman"/>
+        </w:rPr>
+        <w:t xml:space="preserve"> batching multiple sentences into each buffer is definitely desirable- we'd like to see that sequence of entries format in each buffer.</w:t>
+      </w:r>
+    </w:p>
+    <w:p>
+      <w:pPr>
+        <w:pStyle w:val="ListParagraph"/>
+        <w:numPr>
+          <w:ilvl w:val="0"/>
+          <w:numId w:val="2"/>
+        </w:numPr>
+      </w:pPr>
+      <w:r>
+        <w:t xml:space="preserve">Is an input sentence that is larger than the buffer size invalid? Or must I implement some way of letting a single sentence span </w:t>
+      </w:r>
+      <w:proofErr w:type="gramStart"/>
+      <w:r>
+        <w:t>buffers</w:t>
+      </w:r>
+      <w:proofErr w:type="gramEnd"/>
+      <w:r>
+        <w:t>?</w:t>
+      </w:r>
+    </w:p>
+    <w:p>
+      <w:pPr>
+        <w:pStyle w:val="ListParagraph"/>
+        <w:numPr>
+          <w:ilvl w:val="1"/>
+          <w:numId w:val="2"/>
+        </w:numPr>
+      </w:pPr>
+      <w:r>
+        <w:t xml:space="preserve">[CM] </w:t>
+      </w:r>
+      <w:r>
+        <w:rPr>
+          <w:rFonts w:eastAsia="Times New Roman"/>
+        </w:rPr>
+        <w:t>Good constraint. We can consider an input sentence that doesn't fit within the buffer format to be invalid. You can handle this (safely) however you'd like- printing an error, just dropping the sentence, etc. It's not necessary to implement buffer spanning.</w:t>
+      </w:r>
+    </w:p>
+    <w:p>
+      <w:pPr>
+        <w:pStyle w:val="ListParagraph"/>
+        <w:numPr>
+          <w:ilvl w:val="0"/>
+          <w:numId w:val="2"/>
+        </w:numPr>
+        <w:rPr>
+          <w:color w:val="FF0000"/>
+        </w:rPr>
+      </w:pPr>
+      <w:r>
+        <w:rPr>
+          <w:color w:val="FF0000"/>
+        </w:rPr>
+        <w:t>TODO - Must the sentences be processed in the order written?</w:t>
+      </w:r>
+    </w:p>
+    <w:p>
+      <w:pPr>
+        <w:pStyle w:val="ListParagraph"/>
+        <w:numPr>
+          <w:ilvl w:val="0"/>
+          <w:numId w:val="2"/>
+        </w:numPr>
+      </w:pPr>
+    </w:p>
+    <w:p>
+      <w:pPr>
+        <w:pStyle w:val="Heading1"/>
+      </w:pPr>
+      <w:r>
+        <w:t>Requirements</w:t>
+      </w:r>
+    </w:p>
+    <w:p>
+      <w:pPr>
+        <w:pStyle w:val="ListParagraph"/>
+        <w:numPr>
+          <w:ilvl w:val="0"/>
+          <w:numId w:val="1"/>
+        </w:numPr>
+      </w:pPr>
+      <w:r>
+        <w:t>2 applications – one for the producer, one for the consumer.</w:t>
+      </w:r>
+    </w:p>
+    <w:p>
+      <w:pPr>
+        <w:pStyle w:val="ListParagraph"/>
+        <w:numPr>
+          <w:ilvl w:val="0"/>
+          <w:numId w:val="1"/>
+        </w:numPr>
+      </w:pPr>
+      <w:r>
+        <w:t>The apps use shared memory buffers to communicate.</w:t>
+      </w:r>
+    </w:p>
+    <w:p>
+      <w:pPr>
+        <w:pStyle w:val="ListParagraph"/>
+        <w:numPr>
+          <w:ilvl w:val="1"/>
+          <w:numId w:val="1"/>
+        </w:numPr>
+      </w:pPr>
+      <w:r>
+        <w:t>The number of shared buffers is configurable.</w:t>
+      </w:r>
+    </w:p>
+    <w:p>
+      <w:pPr>
+        <w:pStyle w:val="ListParagraph"/>
+        <w:numPr>
+          <w:ilvl w:val="1"/>
+          <w:numId w:val="1"/>
+        </w:numPr>
+      </w:pPr>
+      <w:r>
         <w:lastRenderedPageBreak/>
-        <w:t xml:space="preserve">Note that, in general, I prefer functions to return error codes. It’s easy to extend the range of info they return simply by defining more error codes. But, at the same time, I’m inclined to write my functions first using a bool return value to indicate success/failure; it’s easier initially compared to defining return codes. I then refactor as needed if I determine that a function needs to return more than two possible values. </w:t>
-      </w:r>
-    </w:p>
-    <w:p>
-      <w:pPr>
-        <w:pStyle w:val="ListParagraph"/>
-        <w:numPr>
-          <w:ilvl w:val="0"/>
-          <w:numId w:val="6"/>
-        </w:numPr>
-        <w:rPr>
-          <w:strike/>
-        </w:rPr>
-      </w:pPr>
-      <w:r>
-        <w:rPr>
-          <w:strike/>
-        </w:rPr>
-        <w:t>This exercise is made up of two short-lived processes. One of the benefits of using short-lived processes to do tasks is that memory cleanup is not critical – it will all get recovered when the process dies.</w:t>
-      </w:r>
-    </w:p>
-    <w:p>
-      <w:pPr>
-        <w:pStyle w:val="ListParagraph"/>
-        <w:numPr>
-          <w:ilvl w:val="0"/>
-          <w:numId w:val="6"/>
-        </w:numPr>
-        <w:rPr>
-          <w:strike/>
-        </w:rPr>
-      </w:pPr>
-      <w:r>
-        <w:rPr>
-          <w:strike/>
-        </w:rPr>
-        <w:t>From inspecting the results, it appears that the consumer is not processing the sentences in the exact same order as the producer is writing them. This was not a constraint in the coding exercise instructions.</w:t>
-      </w:r>
-    </w:p>
-    <w:p>
-      <w:pPr>
-        <w:pStyle w:val="ListParagraph"/>
-        <w:numPr>
-          <w:ilvl w:val="1"/>
-          <w:numId w:val="6"/>
-        </w:numPr>
-        <w:rPr>
-          <w:strike/>
-        </w:rPr>
-      </w:pPr>
-      <w:r>
-        <w:rPr>
-          <w:strike/>
-        </w:rPr>
-        <w:t>However, it does look like all the produced sentences do get processed. You can verify this by not passing a substring on the consumer command line.</w:t>
-      </w:r>
-    </w:p>
-    <w:p>
-      <w:pPr>
-        <w:pStyle w:val="ListParagraph"/>
-        <w:numPr>
-          <w:ilvl w:val="0"/>
-          <w:numId w:val="6"/>
-        </w:numPr>
-        <w:rPr>
-          <w:strike/>
-        </w:rPr>
-      </w:pPr>
-      <w:r>
-        <w:rPr>
-          <w:strike/>
-        </w:rPr>
-        <w:t>Note that I implemented the consumer to process every sentence if no substring is passed on the command line.</w:t>
-      </w:r>
-    </w:p>
-    <w:p>
-      <w:pPr>
-        <w:pStyle w:val="ListParagraph"/>
-        <w:numPr>
-          <w:ilvl w:val="0"/>
-          <w:numId w:val="6"/>
-        </w:numPr>
-        <w:rPr>
-          <w:strike/>
-        </w:rPr>
-      </w:pPr>
-      <w:r>
-        <w:rPr>
-          <w:strike/>
-        </w:rPr>
-        <w:t>For this coding exercise, I have not included any additional info (e.g. version info) in a buffer header.</w:t>
-      </w:r>
-    </w:p>
-    <w:p>
-      <w:pPr>
-        <w:pStyle w:val="Heading1"/>
-      </w:pPr>
-      <w:r>
-        <w:t>TODOs</w:t>
-      </w:r>
-    </w:p>
-    <w:p>
-      <w:pPr>
-        <w:pStyle w:val="ListParagraph"/>
-        <w:numPr>
-          <w:ilvl w:val="0"/>
-          <w:numId w:val="7"/>
-        </w:numPr>
-        <w:rPr>
-          <w:strike/>
-        </w:rPr>
-      </w:pPr>
-      <w:r>
-        <w:rPr>
-          <w:strike/>
-        </w:rPr>
-        <w:t>Consider dropping debug logging. CM said that was ok. I can leave TODOs where I’d do the logging.</w:t>
-      </w:r>
-    </w:p>
-    <w:p>
-      <w:pPr>
-        <w:pStyle w:val="ListParagraph"/>
-        <w:numPr>
-          <w:ilvl w:val="0"/>
-          <w:numId w:val="7"/>
-        </w:numPr>
-        <w:rPr>
-          <w:strike/>
-        </w:rPr>
-      </w:pPr>
-      <w:r>
-        <w:rPr>
-          <w:strike/>
-        </w:rPr>
-        <w:t xml:space="preserve">Per CM, I’m using only </w:t>
-      </w:r>
-      <w:proofErr w:type="spellStart"/>
-      <w:r>
-        <w:rPr>
-          <w:strike/>
-        </w:rPr>
-        <w:t>ansi</w:t>
-      </w:r>
-      <w:proofErr w:type="spellEnd"/>
-      <w:r>
-        <w:rPr>
-          <w:strike/>
-        </w:rPr>
-        <w:t xml:space="preserve"> strings.</w:t>
-      </w:r>
-    </w:p>
-    <w:p>
-      <w:pPr>
-        <w:pStyle w:val="ListParagraph"/>
-        <w:numPr>
-          <w:ilvl w:val="1"/>
-          <w:numId w:val="7"/>
-        </w:numPr>
-        <w:rPr>
-          <w:strike/>
-        </w:rPr>
-      </w:pPr>
-      <w:r>
-        <w:rPr>
-          <w:strike/>
-        </w:rPr>
-        <w:t xml:space="preserve">TODO – I </w:t>
-      </w:r>
-      <w:proofErr w:type="spellStart"/>
-      <w:r>
-        <w:rPr>
-          <w:strike/>
-        </w:rPr>
-        <w:t>undef’ed</w:t>
-      </w:r>
-      <w:proofErr w:type="spellEnd"/>
-      <w:r>
-        <w:rPr>
-          <w:strike/>
-        </w:rPr>
-        <w:t xml:space="preserve"> UNICODE and _UNICODE only to work with </w:t>
-      </w:r>
-      <w:proofErr w:type="spellStart"/>
-      <w:r>
-        <w:rPr>
-          <w:strike/>
-        </w:rPr>
-        <w:t>spdlog</w:t>
-      </w:r>
-      <w:proofErr w:type="spellEnd"/>
-      <w:r>
-        <w:rPr>
-          <w:strike/>
-        </w:rPr>
-        <w:t xml:space="preserve">. Since I’ve removed logging, I can remove those </w:t>
-      </w:r>
-      <w:proofErr w:type="spellStart"/>
-      <w:r>
-        <w:rPr>
-          <w:strike/>
-        </w:rPr>
-        <w:t>undef’s</w:t>
-      </w:r>
-      <w:proofErr w:type="spellEnd"/>
-      <w:r>
-        <w:rPr>
-          <w:strike/>
-        </w:rPr>
-        <w:t xml:space="preserve"> and just use </w:t>
-      </w:r>
-      <w:proofErr w:type="spellStart"/>
-      <w:r>
-        <w:rPr>
-          <w:strike/>
-        </w:rPr>
-        <w:t>tchar</w:t>
-      </w:r>
-      <w:proofErr w:type="spellEnd"/>
-      <w:r>
-        <w:rPr>
-          <w:strike/>
-        </w:rPr>
-        <w:t>.</w:t>
-      </w:r>
-    </w:p>
-    <w:p>
-      <w:pPr>
-        <w:pStyle w:val="ListParagraph"/>
-        <w:numPr>
-          <w:ilvl w:val="0"/>
-          <w:numId w:val="7"/>
-        </w:numPr>
-        <w:rPr>
-          <w:strike/>
-        </w:rPr>
-      </w:pPr>
-      <w:r>
-        <w:rPr>
-          <w:strike/>
-        </w:rPr>
-        <w:t xml:space="preserve">Add </w:t>
-      </w:r>
-      <w:proofErr w:type="gramStart"/>
-      <w:r>
-        <w:rPr>
-          <w:strike/>
-        </w:rPr>
-        <w:t xml:space="preserve">log( </w:t>
-      </w:r>
-      <w:proofErr w:type="spellStart"/>
-      <w:r>
-        <w:rPr>
-          <w:strike/>
-        </w:rPr>
-        <w:t>varargs</w:t>
-      </w:r>
-      <w:proofErr w:type="spellEnd"/>
-      <w:proofErr w:type="gramEnd"/>
-      <w:r>
-        <w:rPr>
-          <w:strike/>
-        </w:rPr>
-        <w:t>) function to encapsulate all the COUT and log TODO lines.</w:t>
-      </w:r>
-    </w:p>
-    <w:p>
-      <w:pPr>
-        <w:pStyle w:val="ListParagraph"/>
-        <w:numPr>
-          <w:ilvl w:val="0"/>
-          <w:numId w:val="7"/>
-        </w:numPr>
-        <w:rPr>
-          <w:strike/>
-        </w:rPr>
-      </w:pPr>
-      <w:r>
-        <w:rPr>
-          <w:strike/>
-        </w:rPr>
-        <w:t>Use const in the various places to make the code more robust!!</w:t>
-      </w:r>
-    </w:p>
-    <w:p>
-      <w:pPr>
-        <w:pStyle w:val="Heading1"/>
-      </w:pPr>
-      <w:r>
-        <w:t>Questions</w:t>
-      </w:r>
-    </w:p>
-    <w:p>
-      <w:pPr>
-        <w:pStyle w:val="ListParagraph"/>
-        <w:numPr>
-          <w:ilvl w:val="0"/>
-          <w:numId w:val="2"/>
-        </w:numPr>
-      </w:pPr>
-      <w:r>
-        <w:t xml:space="preserve">Can we assume </w:t>
-      </w:r>
-      <w:proofErr w:type="spellStart"/>
-      <w:r>
-        <w:t>ansi</w:t>
-      </w:r>
-      <w:proofErr w:type="spellEnd"/>
-      <w:r>
-        <w:t xml:space="preserve"> strings? </w:t>
-      </w:r>
-      <w:proofErr w:type="spellStart"/>
-      <w:r>
-        <w:t>Widechar</w:t>
-      </w:r>
-      <w:proofErr w:type="spellEnd"/>
-      <w:r>
-        <w:t xml:space="preserve">? </w:t>
-      </w:r>
-      <w:r>
-        <w:tab/>
-      </w:r>
-    </w:p>
-    <w:p>
-      <w:pPr>
-        <w:pStyle w:val="ListParagraph"/>
-        <w:numPr>
-          <w:ilvl w:val="1"/>
-          <w:numId w:val="2"/>
-        </w:numPr>
-      </w:pPr>
-      <w:r>
-        <w:rPr>
-          <w:rFonts w:eastAsia="Times New Roman"/>
-        </w:rPr>
-        <w:t>[CM] ANSI would be fine.</w:t>
-      </w:r>
-    </w:p>
-    <w:p>
-      <w:pPr>
-        <w:pStyle w:val="ListParagraph"/>
-        <w:numPr>
-          <w:ilvl w:val="0"/>
-          <w:numId w:val="2"/>
-        </w:numPr>
-        <w:spacing w:line="252" w:lineRule="auto"/>
-        <w:rPr>
-          <w:rFonts w:eastAsia="Times New Roman"/>
-        </w:rPr>
-      </w:pPr>
-      <w:r>
-        <w:rPr>
-          <w:rFonts w:eastAsia="Times New Roman"/>
-        </w:rPr>
-        <w:t>Can we assume that we write the strings as we get them from input? Or are you expecting optimizations like sorting the sentences by length, then creating batches by aggregating as many sentences as will fit in one buffer? I wonder if the batching throughput performance would outweigh the sorting and aggregation costs.</w:t>
-      </w:r>
-    </w:p>
-    <w:p>
-      <w:pPr>
-        <w:pStyle w:val="ListParagraph"/>
-        <w:numPr>
-          <w:ilvl w:val="1"/>
-          <w:numId w:val="2"/>
-        </w:numPr>
-      </w:pPr>
-      <w:r>
-        <w:rPr>
-          <w:rFonts w:eastAsia="Times New Roman"/>
-        </w:rPr>
-        <w:t>NOTE - This question applies whether I end up reading all the sentences from the input file in one read or implement some sort of “size-limited batch read” to protect against an input file that is WAY HUGE.</w:t>
-      </w:r>
-    </w:p>
-    <w:p>
-      <w:pPr>
-        <w:pStyle w:val="ListParagraph"/>
-        <w:numPr>
-          <w:ilvl w:val="1"/>
-          <w:numId w:val="2"/>
-        </w:numPr>
-        <w:rPr>
-          <w:rFonts w:eastAsia="Times New Roman"/>
-        </w:rPr>
-      </w:pPr>
-      <w:r>
-        <w:rPr>
-          <w:rFonts w:eastAsia="Times New Roman"/>
-        </w:rPr>
-        <w:t xml:space="preserve">[CM] </w:t>
-      </w:r>
-      <w:r>
-        <w:rPr>
-          <w:rFonts w:eastAsia="Times New Roman"/>
-        </w:rPr>
-        <w:t xml:space="preserve">We'd like to have the solution scale to arbitrary input file sizes, so doing one read plus a sort is likely to hit resource constraints. On the other </w:t>
-      </w:r>
-      <w:proofErr w:type="gramStart"/>
-      <w:r>
-        <w:rPr>
-          <w:rFonts w:eastAsia="Times New Roman"/>
-        </w:rPr>
-        <w:t>hand</w:t>
-      </w:r>
-      <w:proofErr w:type="gramEnd"/>
-      <w:r>
-        <w:rPr>
-          <w:rFonts w:eastAsia="Times New Roman"/>
-        </w:rPr>
-        <w:t xml:space="preserve"> batching multiple sentences into each buffer is definitely desirable- we'd like to see that sequence of entries format in each buffer.</w:t>
-      </w:r>
-    </w:p>
-    <w:p>
-      <w:pPr>
-        <w:pStyle w:val="ListParagraph"/>
-        <w:numPr>
-          <w:ilvl w:val="0"/>
-          <w:numId w:val="2"/>
-        </w:numPr>
-      </w:pPr>
-      <w:r>
-        <w:t xml:space="preserve">Is an input sentence that is larger than the buffer size invalid? Or must I implement some way of letting a single sentence span </w:t>
-      </w:r>
-      <w:proofErr w:type="gramStart"/>
-      <w:r>
-        <w:t>buffers</w:t>
-      </w:r>
-      <w:proofErr w:type="gramEnd"/>
-      <w:r>
-        <w:t>?</w:t>
-      </w:r>
-    </w:p>
-    <w:p>
-      <w:pPr>
-        <w:pStyle w:val="ListParagraph"/>
-        <w:numPr>
-          <w:ilvl w:val="1"/>
-          <w:numId w:val="2"/>
-        </w:numPr>
-      </w:pPr>
-      <w:r>
-        <w:t xml:space="preserve">[CM] </w:t>
-      </w:r>
-      <w:r>
-        <w:rPr>
-          <w:rFonts w:eastAsia="Times New Roman"/>
-        </w:rPr>
-        <w:t>Good constraint. We can consider an input sentence that doesn't fit within the buffer format to be invalid. You can handle this (safely) however you'd like- printing an error, just dropping the sentence, etc. It's not necessary to implement buffer spanning.</w:t>
-      </w:r>
-    </w:p>
-    <w:p>
-      <w:pPr>
-        <w:pStyle w:val="ListParagraph"/>
-        <w:numPr>
-          <w:ilvl w:val="0"/>
-          <w:numId w:val="2"/>
-        </w:numPr>
-        <w:rPr>
-          <w:color w:val="FF0000"/>
-        </w:rPr>
-      </w:pPr>
-      <w:r>
-        <w:rPr>
-          <w:color w:val="FF0000"/>
-        </w:rPr>
-        <w:t>TODO - Must the sentences be processed in the order written?</w:t>
-      </w:r>
-    </w:p>
-    <w:p>
-      <w:pPr>
-        <w:pStyle w:val="ListParagraph"/>
-        <w:numPr>
-          <w:ilvl w:val="0"/>
-          <w:numId w:val="2"/>
-        </w:numPr>
-      </w:pPr>
-    </w:p>
-    <w:p>
-      <w:pPr>
-        <w:pStyle w:val="Heading1"/>
-      </w:pPr>
-      <w:r>
-        <w:t>Requirements</w:t>
+        <w:t>Each shared buffer is of a fixed length (1024 bytes).</w:t>
       </w:r>
     </w:p>
     <w:p>
@@ -1599,19 +1723,19 @@
         </w:numPr>
       </w:pPr>
       <w:r>
-        <w:t>2 applications – one for the producer, one for the consumer.</w:t>
-      </w:r>
-    </w:p>
-    <w:p>
-      <w:pPr>
-        <w:pStyle w:val="ListParagraph"/>
-        <w:numPr>
-          <w:ilvl w:val="0"/>
+        <w:t>Producer</w:t>
+      </w:r>
+    </w:p>
+    <w:p>
+      <w:pPr>
+        <w:pStyle w:val="ListParagraph"/>
+        <w:numPr>
+          <w:ilvl w:val="1"/>
           <w:numId w:val="1"/>
         </w:numPr>
       </w:pPr>
       <w:r>
-        <w:t>The apps use shared memory buffers to communicate.</w:t>
+        <w:t>Reads sentences from an input file. Each line in the file is a sentence.</w:t>
       </w:r>
     </w:p>
     <w:p>
@@ -1623,7 +1747,7 @@
         </w:numPr>
       </w:pPr>
       <w:r>
-        <w:t>The number of shared buffers is configurable.</w:t>
+        <w:t>Populates the shared buffers with sentences.</w:t>
       </w:r>
     </w:p>
     <w:p>
@@ -1635,55 +1759,6 @@
         </w:numPr>
       </w:pPr>
       <w:r>
-        <w:t>Each shared buffer is of a fixed length (1024 bytes).</w:t>
-      </w:r>
-    </w:p>
-    <w:p>
-      <w:pPr>
-        <w:pStyle w:val="ListParagraph"/>
-        <w:numPr>
-          <w:ilvl w:val="0"/>
-          <w:numId w:val="1"/>
-        </w:numPr>
-      </w:pPr>
-      <w:r>
-        <w:t>Producer</w:t>
-      </w:r>
-    </w:p>
-    <w:p>
-      <w:pPr>
-        <w:pStyle w:val="ListParagraph"/>
-        <w:numPr>
-          <w:ilvl w:val="1"/>
-          <w:numId w:val="1"/>
-        </w:numPr>
-      </w:pPr>
-      <w:r>
-        <w:t>Reads sentences from an input file. Each line in the file is a sentence.</w:t>
-      </w:r>
-    </w:p>
-    <w:p>
-      <w:pPr>
-        <w:pStyle w:val="ListParagraph"/>
-        <w:numPr>
-          <w:ilvl w:val="1"/>
-          <w:numId w:val="1"/>
-        </w:numPr>
-      </w:pPr>
-      <w:r>
-        <w:t>Populates the shared buffers with sentences.</w:t>
-      </w:r>
-    </w:p>
-    <w:p>
-      <w:pPr>
-        <w:pStyle w:val="ListParagraph"/>
-        <w:numPr>
-          <w:ilvl w:val="1"/>
-          <w:numId w:val="1"/>
-        </w:numPr>
-      </w:pPr>
-      <w:r>
-        <w:lastRenderedPageBreak/>
         <w:t>Each entry in the shared buffer consists of</w:t>
       </w:r>
     </w:p>
@@ -2211,6 +2286,7 @@
         </w:numPr>
       </w:pPr>
       <w:r>
+        <w:lastRenderedPageBreak/>
         <w:t xml:space="preserve">Responsible for creating/opening the shared memory, allocating the proper pointer to each </w:t>
       </w:r>
       <w:proofErr w:type="spellStart"/>
@@ -2251,7 +2327,6 @@
         </w:numPr>
       </w:pPr>
       <w:r>
-        <w:lastRenderedPageBreak/>
         <w:t xml:space="preserve">Bool </w:t>
       </w:r>
       <w:proofErr w:type="gramStart"/>

</xml_diff>